<commit_message>
feat(vpn): formatos definitivos de VPN para Subgerencia de Sistemas o !==
</commit_message>
<xml_diff>
--- a/public/archivos/Formato_VPN.docx
+++ b/public/archivos/Formato_VPN.docx
@@ -222,6 +222,8 @@
                 <w:lang w:eastAsia="es-MX"/>
               </w:rPr>
             </w:pPr>
+            <w:bookmarkStart w:id="0" w:name="_GoBack"/>
+            <w:bookmarkEnd w:id="0"/>
           </w:p>
         </w:tc>
       </w:tr>
@@ -2507,8 +2509,7 @@
         <w:gridCol w:w="3119"/>
         <w:gridCol w:w="929"/>
         <w:gridCol w:w="5024"/>
-        <w:gridCol w:w="1315"/>
-        <w:gridCol w:w="43"/>
+        <w:gridCol w:w="1134"/>
       </w:tblGrid>
       <w:tr>
         <w:trPr>
@@ -2517,8 +2518,8 @@
         </w:trPr>
         <w:tc>
           <w:tcPr>
-            <w:tcW w:w="11276" w:type="dxa"/>
-            <w:gridSpan w:val="7"/>
+            <w:tcW w:w="11052" w:type="dxa"/>
+            <w:gridSpan w:val="6"/>
             <w:vAlign w:val="center"/>
           </w:tcPr>
           <w:p>
@@ -2563,8 +2564,6 @@
       </w:tr>
       <w:tr>
         <w:trPr>
-          <w:gridAfter w:val="1"/>
-          <w:wAfter w:w="43" w:type="dxa"/>
           <w:tblHeader/>
           <w:jc w:val="center"/>
         </w:trPr>
@@ -2810,7 +2809,7 @@
         </w:tc>
         <w:tc>
           <w:tcPr>
-            <w:tcW w:w="1315" w:type="dxa"/>
+            <w:tcW w:w="1134" w:type="dxa"/>
             <w:vAlign w:val="center"/>
           </w:tcPr>
           <w:p>
@@ -2836,7 +2835,7 @@
                 <w:szCs w:val="20"/>
                 <w:lang w:eastAsia="es-MX"/>
               </w:rPr>
-              <w:t>Puertos</w:t>
+              <w:t>Puerto</w:t>
             </w:r>
             <w:r>
               <w:rPr>
@@ -2872,19 +2871,20 @@
                 <w:szCs w:val="20"/>
                 <w:lang w:eastAsia="es-MX"/>
               </w:rPr>
-              <w:t>Servicios</w:t>
-            </w:r>
-            <w:r>
-              <w:rPr>
-                <w:rFonts w:ascii="Noto Sans" w:hAnsi="Noto Sans" w:cs="Noto Sans"/>
-                <w:color w:val="000000"/>
-                <w:sz w:val="18"/>
-                <w:szCs w:val="20"/>
-                <w:lang w:eastAsia="es-MX"/>
-              </w:rPr>
-              <w:t xml:space="preserve"> </w:t>
-            </w:r>
-          </w:p>
+              <w:t>Servicio</w:t>
+            </w:r>
+          </w:p>
+        </w:tc>
+      </w:tr>
+      <w:tr>
+        <w:trPr>
+          <w:jc w:val="center"/>
+        </w:trPr>
+        <w:tc>
+          <w:tcPr>
+            <w:tcW w:w="421" w:type="dxa"/>
+            <w:vAlign w:val="center"/>
+          </w:tcPr>
           <w:p>
             <w:pPr>
               <w:pStyle w:val="ListParagraph"/>
@@ -2908,15 +2908,124 @@
                 <w:szCs w:val="20"/>
                 <w:lang w:eastAsia="es-MX"/>
               </w:rPr>
-              <w:t>adicionales</w:t>
-            </w:r>
+              <w:t>1</w:t>
+            </w:r>
+          </w:p>
+        </w:tc>
+        <w:tc>
+          <w:tcPr>
+            <w:tcW w:w="425" w:type="dxa"/>
+            <w:vAlign w:val="center"/>
+          </w:tcPr>
+          <w:p>
+            <w:pPr>
+              <w:pStyle w:val="ListParagraph"/>
+              <w:suppressAutoHyphens w:val="0"/>
+              <w:spacing w:before="120" w:after="120"/>
+              <w:ind w:left="0"/>
+              <w:jc w:val="both"/>
+              <w:rPr>
+                <w:rFonts w:ascii="Noto Sans" w:hAnsi="Noto Sans" w:cs="Noto Sans"/>
+                <w:color w:val="000000"/>
+                <w:sz w:val="18"/>
+                <w:szCs w:val="20"/>
+                <w:lang w:eastAsia="es-MX"/>
+              </w:rPr>
+            </w:pPr>
+          </w:p>
+        </w:tc>
+        <w:tc>
+          <w:tcPr>
+            <w:tcW w:w="3119" w:type="dxa"/>
+            <w:vAlign w:val="center"/>
+          </w:tcPr>
+          <w:p>
+            <w:pPr>
+              <w:pStyle w:val="ListParagraph"/>
+              <w:suppressAutoHyphens w:val="0"/>
+              <w:spacing w:before="120" w:after="120"/>
+              <w:ind w:left="0"/>
+              <w:jc w:val="both"/>
+              <w:rPr>
+                <w:rFonts w:ascii="Noto Sans" w:hAnsi="Noto Sans" w:cs="Noto Sans"/>
+                <w:color w:val="000000"/>
+                <w:sz w:val="18"/>
+                <w:szCs w:val="20"/>
+                <w:lang w:val="es-MX" w:eastAsia="es-MX"/>
+              </w:rPr>
+            </w:pPr>
+          </w:p>
+        </w:tc>
+        <w:tc>
+          <w:tcPr>
+            <w:tcW w:w="929" w:type="dxa"/>
+            <w:vAlign w:val="center"/>
+          </w:tcPr>
+          <w:p>
+            <w:pPr>
+              <w:pStyle w:val="ListParagraph"/>
+              <w:suppressAutoHyphens w:val="0"/>
+              <w:spacing w:before="120" w:after="120"/>
+              <w:ind w:left="0"/>
+              <w:jc w:val="both"/>
+              <w:rPr>
+                <w:rFonts w:ascii="Noto Sans" w:hAnsi="Noto Sans" w:cs="Noto Sans"/>
+                <w:color w:val="000000"/>
+                <w:sz w:val="18"/>
+                <w:szCs w:val="20"/>
+                <w:lang w:eastAsia="es-MX"/>
+              </w:rPr>
+            </w:pPr>
+          </w:p>
+        </w:tc>
+        <w:tc>
+          <w:tcPr>
+            <w:tcW w:w="5024" w:type="dxa"/>
+            <w:noWrap/>
+            <w:vAlign w:val="center"/>
+          </w:tcPr>
+          <w:p>
+            <w:pPr>
+              <w:pStyle w:val="ListParagraph"/>
+              <w:suppressAutoHyphens w:val="0"/>
+              <w:spacing w:before="120" w:after="120"/>
+              <w:ind w:left="0"/>
+              <w:jc w:val="both"/>
+              <w:rPr>
+                <w:rFonts w:ascii="Noto Sans" w:hAnsi="Noto Sans" w:cs="Noto Sans"/>
+                <w:color w:val="000000"/>
+                <w:sz w:val="18"/>
+                <w:szCs w:val="20"/>
+                <w:lang w:eastAsia="es-MX"/>
+              </w:rPr>
+            </w:pPr>
+          </w:p>
+        </w:tc>
+        <w:tc>
+          <w:tcPr>
+            <w:tcW w:w="1134" w:type="dxa"/>
+            <w:vAlign w:val="center"/>
+          </w:tcPr>
+          <w:p>
+            <w:pPr>
+              <w:pStyle w:val="ListParagraph"/>
+              <w:suppressAutoHyphens w:val="0"/>
+              <w:spacing w:before="120" w:after="120"/>
+              <w:ind w:left="0"/>
+              <w:jc w:val="both"/>
+              <w:rPr>
+                <w:rFonts w:ascii="Noto Sans" w:hAnsi="Noto Sans" w:cs="Noto Sans"/>
+                <w:color w:val="000000"/>
+                <w:sz w:val="18"/>
+                <w:szCs w:val="20"/>
+                <w:lang w:eastAsia="es-MX"/>
+              </w:rPr>
+            </w:pPr>
           </w:p>
         </w:tc>
       </w:tr>
       <w:tr>
         <w:trPr>
-          <w:gridAfter w:val="1"/>
-          <w:wAfter w:w="43" w:type="dxa"/>
           <w:jc w:val="center"/>
         </w:trPr>
         <w:tc>
@@ -2947,7 +3056,7 @@
                 <w:szCs w:val="20"/>
                 <w:lang w:eastAsia="es-MX"/>
               </w:rPr>
-              <w:t>1</w:t>
+              <w:t>2</w:t>
             </w:r>
           </w:p>
         </w:tc>
@@ -2990,7 +3099,7 @@
                 <w:color w:val="000000"/>
                 <w:sz w:val="18"/>
                 <w:szCs w:val="20"/>
-                <w:lang w:val="es-MX" w:eastAsia="es-MX"/>
+                <w:lang w:eastAsia="es-MX"/>
               </w:rPr>
             </w:pPr>
           </w:p>
@@ -3020,7 +3129,6 @@
         <w:tc>
           <w:tcPr>
             <w:tcW w:w="5024" w:type="dxa"/>
-            <w:noWrap/>
             <w:vAlign w:val="center"/>
           </w:tcPr>
           <w:p>
@@ -3042,7 +3150,7 @@
         </w:tc>
         <w:tc>
           <w:tcPr>
-            <w:tcW w:w="1315" w:type="dxa"/>
+            <w:tcW w:w="1134" w:type="dxa"/>
             <w:vAlign w:val="center"/>
           </w:tcPr>
           <w:p>
@@ -3065,8 +3173,6 @@
       </w:tr>
       <w:tr>
         <w:trPr>
-          <w:gridAfter w:val="1"/>
-          <w:wAfter w:w="43" w:type="dxa"/>
           <w:jc w:val="center"/>
         </w:trPr>
         <w:tc>
@@ -3097,7 +3203,7 @@
                 <w:szCs w:val="20"/>
                 <w:lang w:eastAsia="es-MX"/>
               </w:rPr>
-              <w:t>2</w:t>
+              <w:t>3</w:t>
             </w:r>
           </w:p>
         </w:tc>
@@ -3191,7 +3297,7 @@
         </w:tc>
         <w:tc>
           <w:tcPr>
-            <w:tcW w:w="1315" w:type="dxa"/>
+            <w:tcW w:w="1134" w:type="dxa"/>
             <w:vAlign w:val="center"/>
           </w:tcPr>
           <w:p>
@@ -3214,8 +3320,6 @@
       </w:tr>
       <w:tr>
         <w:trPr>
-          <w:gridAfter w:val="1"/>
-          <w:wAfter w:w="43" w:type="dxa"/>
           <w:jc w:val="center"/>
         </w:trPr>
         <w:tc>
@@ -3246,7 +3350,7 @@
                 <w:szCs w:val="20"/>
                 <w:lang w:eastAsia="es-MX"/>
               </w:rPr>
-              <w:t>3</w:t>
+              <w:t>4</w:t>
             </w:r>
           </w:p>
         </w:tc>
@@ -3340,7 +3444,7 @@
         </w:tc>
         <w:tc>
           <w:tcPr>
-            <w:tcW w:w="1315" w:type="dxa"/>
+            <w:tcW w:w="1134" w:type="dxa"/>
             <w:vAlign w:val="center"/>
           </w:tcPr>
           <w:p>
@@ -3363,8 +3467,6 @@
       </w:tr>
       <w:tr>
         <w:trPr>
-          <w:gridAfter w:val="1"/>
-          <w:wAfter w:w="43" w:type="dxa"/>
           <w:jc w:val="center"/>
         </w:trPr>
         <w:tc>
@@ -3395,7 +3497,7 @@
                 <w:szCs w:val="20"/>
                 <w:lang w:eastAsia="es-MX"/>
               </w:rPr>
-              <w:t>4</w:t>
+              <w:t>5</w:t>
             </w:r>
           </w:p>
         </w:tc>
@@ -3489,156 +3591,7 @@
         </w:tc>
         <w:tc>
           <w:tcPr>
-            <w:tcW w:w="1315" w:type="dxa"/>
-            <w:vAlign w:val="center"/>
-          </w:tcPr>
-          <w:p>
-            <w:pPr>
-              <w:pStyle w:val="ListParagraph"/>
-              <w:suppressAutoHyphens w:val="0"/>
-              <w:spacing w:before="120" w:after="120"/>
-              <w:ind w:left="0"/>
-              <w:jc w:val="both"/>
-              <w:rPr>
-                <w:rFonts w:ascii="Noto Sans" w:hAnsi="Noto Sans" w:cs="Noto Sans"/>
-                <w:color w:val="000000"/>
-                <w:sz w:val="18"/>
-                <w:szCs w:val="20"/>
-                <w:lang w:eastAsia="es-MX"/>
-              </w:rPr>
-            </w:pPr>
-          </w:p>
-        </w:tc>
-      </w:tr>
-      <w:tr>
-        <w:trPr>
-          <w:gridAfter w:val="1"/>
-          <w:wAfter w:w="43" w:type="dxa"/>
-          <w:jc w:val="center"/>
-        </w:trPr>
-        <w:tc>
-          <w:tcPr>
-            <w:tcW w:w="421" w:type="dxa"/>
-            <w:vAlign w:val="center"/>
-          </w:tcPr>
-          <w:p>
-            <w:pPr>
-              <w:pStyle w:val="ListParagraph"/>
-              <w:suppressAutoHyphens w:val="0"/>
-              <w:spacing w:before="120" w:after="120"/>
-              <w:ind w:left="0"/>
-              <w:jc w:val="center"/>
-              <w:rPr>
-                <w:rFonts w:ascii="Noto Sans" w:hAnsi="Noto Sans" w:cs="Noto Sans"/>
-                <w:color w:val="000000"/>
-                <w:sz w:val="18"/>
-                <w:szCs w:val="20"/>
-                <w:lang w:eastAsia="es-MX"/>
-              </w:rPr>
-            </w:pPr>
-            <w:r>
-              <w:rPr>
-                <w:rFonts w:ascii="Noto Sans" w:hAnsi="Noto Sans" w:cs="Noto Sans"/>
-                <w:color w:val="000000"/>
-                <w:sz w:val="18"/>
-                <w:szCs w:val="20"/>
-                <w:lang w:eastAsia="es-MX"/>
-              </w:rPr>
-              <w:t>5</w:t>
-            </w:r>
-          </w:p>
-        </w:tc>
-        <w:tc>
-          <w:tcPr>
-            <w:tcW w:w="425" w:type="dxa"/>
-            <w:vAlign w:val="center"/>
-          </w:tcPr>
-          <w:p>
-            <w:pPr>
-              <w:pStyle w:val="ListParagraph"/>
-              <w:suppressAutoHyphens w:val="0"/>
-              <w:spacing w:before="120" w:after="120"/>
-              <w:ind w:left="0"/>
-              <w:jc w:val="both"/>
-              <w:rPr>
-                <w:rFonts w:ascii="Noto Sans" w:hAnsi="Noto Sans" w:cs="Noto Sans"/>
-                <w:color w:val="000000"/>
-                <w:sz w:val="18"/>
-                <w:szCs w:val="20"/>
-                <w:lang w:eastAsia="es-MX"/>
-              </w:rPr>
-            </w:pPr>
-          </w:p>
-        </w:tc>
-        <w:tc>
-          <w:tcPr>
-            <w:tcW w:w="3119" w:type="dxa"/>
-            <w:vAlign w:val="center"/>
-          </w:tcPr>
-          <w:p>
-            <w:pPr>
-              <w:pStyle w:val="ListParagraph"/>
-              <w:suppressAutoHyphens w:val="0"/>
-              <w:spacing w:before="120" w:after="120"/>
-              <w:ind w:left="0"/>
-              <w:jc w:val="both"/>
-              <w:rPr>
-                <w:rFonts w:ascii="Noto Sans" w:hAnsi="Noto Sans" w:cs="Noto Sans"/>
-                <w:color w:val="000000"/>
-                <w:sz w:val="18"/>
-                <w:szCs w:val="20"/>
-                <w:lang w:eastAsia="es-MX"/>
-              </w:rPr>
-            </w:pPr>
-          </w:p>
-        </w:tc>
-        <w:tc>
-          <w:tcPr>
-            <w:tcW w:w="929" w:type="dxa"/>
-            <w:vAlign w:val="center"/>
-          </w:tcPr>
-          <w:p>
-            <w:pPr>
-              <w:pStyle w:val="ListParagraph"/>
-              <w:suppressAutoHyphens w:val="0"/>
-              <w:spacing w:before="120" w:after="120"/>
-              <w:ind w:left="0"/>
-              <w:jc w:val="both"/>
-              <w:rPr>
-                <w:rFonts w:ascii="Noto Sans" w:hAnsi="Noto Sans" w:cs="Noto Sans"/>
-                <w:color w:val="000000"/>
-                <w:sz w:val="18"/>
-                <w:szCs w:val="20"/>
-                <w:lang w:eastAsia="es-MX"/>
-              </w:rPr>
-            </w:pPr>
-          </w:p>
-        </w:tc>
-        <w:tc>
-          <w:tcPr>
-            <w:tcW w:w="5024" w:type="dxa"/>
-            <w:vAlign w:val="center"/>
-          </w:tcPr>
-          <w:p>
-            <w:pPr>
-              <w:pStyle w:val="ListParagraph"/>
-              <w:suppressAutoHyphens w:val="0"/>
-              <w:spacing w:before="120" w:after="120"/>
-              <w:ind w:left="0"/>
-              <w:jc w:val="both"/>
-              <w:rPr>
-                <w:rFonts w:ascii="Noto Sans" w:hAnsi="Noto Sans" w:cs="Noto Sans"/>
-                <w:color w:val="000000"/>
-                <w:sz w:val="18"/>
-                <w:szCs w:val="20"/>
-                <w:lang w:eastAsia="es-MX"/>
-              </w:rPr>
-            </w:pPr>
-          </w:p>
-        </w:tc>
-        <w:tc>
-          <w:tcPr>
-            <w:tcW w:w="1315" w:type="dxa"/>
+            <w:tcW w:w="1134" w:type="dxa"/>
             <w:vAlign w:val="center"/>
           </w:tcPr>
           <w:p>
@@ -5245,7 +5198,7 @@
           <w:u w:val="single"/>
           <w:lang w:val="es-MX"/>
         </w:rPr>
-        <w:t xml:space="preserve">Formalización exclusiva para personal </w:t>
+        <w:t>Formalización exclusiva para personal CONAGUA</w:t>
       </w:r>
       <w:r>
         <w:rPr>
@@ -5255,20 +5208,8 @@
           <w:u w:val="single"/>
           <w:lang w:val="es-MX"/>
         </w:rPr>
-        <w:t>CONAGUA</w:t>
-      </w:r>
-      <w:r>
-        <w:rPr>
-          <w:rFonts w:ascii="Noto Sans" w:hAnsi="Noto Sans" w:cs="Noto Sans"/>
-          <w:b/>
-          <w:szCs w:val="16"/>
-          <w:u w:val="single"/>
-          <w:lang w:val="es-MX"/>
-        </w:rPr>
         <w:t xml:space="preserve"> o Externo</w:t>
       </w:r>
-      <w:bookmarkStart w:id="0" w:name="_GoBack"/>
-      <w:bookmarkEnd w:id="0"/>
     </w:p>
     <w:p>
       <w:pPr>
@@ -5712,360 +5653,6 @@
         </w:tabs>
         <w:rPr>
           <w:rFonts w:ascii="Noto Sans" w:hAnsi="Noto Sans" w:cs="Noto Sans"/>
-          <w:b/>
-          <w:sz w:val="14"/>
-          <w:szCs w:val="16"/>
-          <w:u w:val="single"/>
-          <w:lang w:val="es-MX"/>
-        </w:rPr>
-      </w:pPr>
-    </w:p>
-    <w:p>
-      <w:pPr>
-        <w:tabs>
-          <w:tab w:val="left" w:pos="1590"/>
-        </w:tabs>
-        <w:rPr>
-          <w:rFonts w:ascii="Noto Sans" w:hAnsi="Noto Sans" w:cs="Noto Sans"/>
-          <w:b/>
-          <w:sz w:val="14"/>
-          <w:szCs w:val="16"/>
-          <w:u w:val="single"/>
-          <w:lang w:val="es-MX"/>
-        </w:rPr>
-      </w:pPr>
-    </w:p>
-    <w:p>
-      <w:pPr>
-        <w:tabs>
-          <w:tab w:val="left" w:pos="1590"/>
-        </w:tabs>
-        <w:jc w:val="center"/>
-        <w:rPr>
-          <w:rFonts w:ascii="Noto Sans" w:hAnsi="Noto Sans" w:cs="Noto Sans"/>
-          <w:b/>
-          <w:szCs w:val="16"/>
-          <w:u w:val="single"/>
-          <w:lang w:val="es-MX"/>
-        </w:rPr>
-      </w:pPr>
-      <w:r>
-        <w:rPr>
-          <w:rFonts w:ascii="Noto Sans" w:hAnsi="Noto Sans" w:cs="Noto Sans"/>
-          <w:b/>
-          <w:szCs w:val="16"/>
-          <w:u w:val="single"/>
-          <w:lang w:val="es-MX"/>
-        </w:rPr>
-        <w:t>Formalización e</w:t>
-      </w:r>
-      <w:r>
-        <w:rPr>
-          <w:rFonts w:ascii="Noto Sans" w:hAnsi="Noto Sans" w:cs="Noto Sans"/>
-          <w:b/>
-          <w:szCs w:val="16"/>
-          <w:u w:val="single"/>
-          <w:lang w:val="es-MX"/>
-        </w:rPr>
-        <w:t>xclusiv</w:t>
-      </w:r>
-      <w:r>
-        <w:rPr>
-          <w:rFonts w:ascii="Noto Sans" w:hAnsi="Noto Sans" w:cs="Noto Sans"/>
-          <w:b/>
-          <w:szCs w:val="16"/>
-          <w:u w:val="single"/>
-          <w:lang w:val="es-MX"/>
-        </w:rPr>
-        <w:t>a</w:t>
-      </w:r>
-      <w:r>
-        <w:rPr>
-          <w:rFonts w:ascii="Noto Sans" w:hAnsi="Noto Sans" w:cs="Noto Sans"/>
-          <w:b/>
-          <w:szCs w:val="16"/>
-          <w:u w:val="single"/>
-          <w:lang w:val="es-MX"/>
-        </w:rPr>
-        <w:t xml:space="preserve"> </w:t>
-      </w:r>
-      <w:r>
-        <w:rPr>
-          <w:rFonts w:ascii="Noto Sans" w:hAnsi="Noto Sans" w:cs="Noto Sans"/>
-          <w:b/>
-          <w:szCs w:val="16"/>
-          <w:u w:val="single"/>
-          <w:lang w:val="es-MX"/>
-        </w:rPr>
-        <w:t xml:space="preserve">para personal externo de la </w:t>
-      </w:r>
-      <w:r>
-        <w:rPr>
-          <w:rFonts w:ascii="Noto Sans" w:hAnsi="Noto Sans" w:cs="Noto Sans"/>
-          <w:b/>
-          <w:szCs w:val="16"/>
-          <w:u w:val="single"/>
-          <w:lang w:val="es-MX"/>
-        </w:rPr>
-        <w:t>Subgerencia de Sistemas</w:t>
-      </w:r>
-    </w:p>
-    <w:tbl>
-      <w:tblPr>
-        <w:tblStyle w:val="TableGrid"/>
-        <w:tblW w:w="0" w:type="auto"/>
-        <w:jc w:val="center"/>
-        <w:tblBorders>
-          <w:top w:val="none" w:sz="0" w:space="0" w:color="auto"/>
-          <w:left w:val="none" w:sz="0" w:space="0" w:color="auto"/>
-          <w:bottom w:val="none" w:sz="0" w:space="0" w:color="auto"/>
-          <w:right w:val="none" w:sz="0" w:space="0" w:color="auto"/>
-          <w:insideH w:val="none" w:sz="0" w:space="0" w:color="auto"/>
-          <w:insideV w:val="none" w:sz="0" w:space="0" w:color="auto"/>
-        </w:tblBorders>
-        <w:tblLook w:val="04A0" w:firstRow="1" w:lastRow="0" w:firstColumn="1" w:lastColumn="0" w:noHBand="0" w:noVBand="1"/>
-      </w:tblPr>
-      <w:tblGrid>
-        <w:gridCol w:w="4253"/>
-        <w:gridCol w:w="4111"/>
-      </w:tblGrid>
-      <w:tr>
-        <w:trPr>
-          <w:jc w:val="center"/>
-        </w:trPr>
-        <w:tc>
-          <w:tcPr>
-            <w:tcW w:w="4253" w:type="dxa"/>
-            <w:vAlign w:val="center"/>
-          </w:tcPr>
-          <w:p>
-            <w:pPr>
-              <w:tabs>
-                <w:tab w:val="left" w:pos="1590"/>
-              </w:tabs>
-              <w:jc w:val="center"/>
-              <w:rPr>
-                <w:rFonts w:ascii="Noto Sans" w:hAnsi="Noto Sans" w:cs="Noto Sans"/>
-                <w:szCs w:val="16"/>
-                <w:lang w:val="es-MX"/>
-              </w:rPr>
-            </w:pPr>
-            <w:r>
-              <w:rPr>
-                <w:rFonts w:ascii="Noto Sans" w:hAnsi="Noto Sans" w:cs="Noto Sans"/>
-                <w:szCs w:val="16"/>
-                <w:lang w:val="es-MX"/>
-              </w:rPr>
-              <w:t>Servidor Público Responsable en CONAGUA</w:t>
-            </w:r>
-          </w:p>
-        </w:tc>
-        <w:tc>
-          <w:tcPr>
-            <w:tcW w:w="4111" w:type="dxa"/>
-            <w:vAlign w:val="center"/>
-          </w:tcPr>
-          <w:p>
-            <w:pPr>
-              <w:tabs>
-                <w:tab w:val="left" w:pos="1590"/>
-              </w:tabs>
-              <w:jc w:val="center"/>
-              <w:rPr>
-                <w:rFonts w:ascii="Noto Sans" w:hAnsi="Noto Sans" w:cs="Noto Sans"/>
-                <w:szCs w:val="16"/>
-                <w:lang w:val="es-MX"/>
-              </w:rPr>
-            </w:pPr>
-            <w:r>
-              <w:rPr>
-                <w:rFonts w:ascii="Noto Sans" w:hAnsi="Noto Sans" w:cs="Noto Sans"/>
-                <w:szCs w:val="16"/>
-                <w:lang w:val="es-MX"/>
-              </w:rPr>
-              <w:t>Autoriza</w:t>
-            </w:r>
-            <w:r>
-              <w:rPr>
-                <w:rFonts w:ascii="Noto Sans" w:hAnsi="Noto Sans" w:cs="Noto Sans"/>
-                <w:szCs w:val="16"/>
-                <w:lang w:val="es-MX"/>
-              </w:rPr>
-              <w:t xml:space="preserve"> Servicios</w:t>
-            </w:r>
-          </w:p>
-        </w:tc>
-      </w:tr>
-      <w:tr>
-        <w:trPr>
-          <w:trHeight w:val="1389"/>
-          <w:jc w:val="center"/>
-        </w:trPr>
-        <w:tc>
-          <w:tcPr>
-            <w:tcW w:w="4253" w:type="dxa"/>
-            <w:vAlign w:val="center"/>
-          </w:tcPr>
-          <w:p>
-            <w:pPr>
-              <w:tabs>
-                <w:tab w:val="left" w:pos="1590"/>
-              </w:tabs>
-              <w:jc w:val="center"/>
-              <w:rPr>
-                <w:rFonts w:ascii="Noto Sans" w:hAnsi="Noto Sans" w:cs="Noto Sans"/>
-                <w:szCs w:val="16"/>
-                <w:lang w:val="es-MX"/>
-              </w:rPr>
-            </w:pPr>
-          </w:p>
-        </w:tc>
-        <w:tc>
-          <w:tcPr>
-            <w:tcW w:w="4111" w:type="dxa"/>
-            <w:vAlign w:val="center"/>
-          </w:tcPr>
-          <w:p>
-            <w:pPr>
-              <w:tabs>
-                <w:tab w:val="left" w:pos="1590"/>
-              </w:tabs>
-              <w:jc w:val="center"/>
-              <w:rPr>
-                <w:rFonts w:ascii="Noto Sans" w:hAnsi="Noto Sans" w:cs="Noto Sans"/>
-                <w:szCs w:val="16"/>
-                <w:lang w:val="es-MX"/>
-              </w:rPr>
-            </w:pPr>
-          </w:p>
-        </w:tc>
-      </w:tr>
-      <w:tr>
-        <w:trPr>
-          <w:jc w:val="center"/>
-        </w:trPr>
-        <w:tc>
-          <w:tcPr>
-            <w:tcW w:w="4253" w:type="dxa"/>
-            <w:vAlign w:val="center"/>
-          </w:tcPr>
-          <w:p>
-            <w:pPr>
-              <w:tabs>
-                <w:tab w:val="left" w:pos="1590"/>
-              </w:tabs>
-              <w:jc w:val="center"/>
-              <w:rPr>
-                <w:rFonts w:ascii="Noto Sans" w:hAnsi="Noto Sans" w:cs="Noto Sans"/>
-                <w:szCs w:val="16"/>
-                <w:lang w:val="es-MX"/>
-              </w:rPr>
-            </w:pPr>
-            <w:r>
-              <w:rPr>
-                <w:rFonts w:ascii="Noto Sans" w:hAnsi="Noto Sans" w:cs="Noto Sans"/>
-                <w:szCs w:val="16"/>
-                <w:lang w:val="es-MX"/>
-              </w:rPr>
-              <w:t>Nombre Completo</w:t>
-            </w:r>
-          </w:p>
-        </w:tc>
-        <w:tc>
-          <w:tcPr>
-            <w:tcW w:w="4111" w:type="dxa"/>
-            <w:vAlign w:val="center"/>
-          </w:tcPr>
-          <w:p>
-            <w:pPr>
-              <w:tabs>
-                <w:tab w:val="left" w:pos="1590"/>
-              </w:tabs>
-              <w:jc w:val="center"/>
-              <w:rPr>
-                <w:rFonts w:ascii="Noto Sans" w:hAnsi="Noto Sans" w:cs="Noto Sans"/>
-                <w:szCs w:val="16"/>
-                <w:lang w:val="es-MX"/>
-              </w:rPr>
-            </w:pPr>
-            <w:r>
-              <w:rPr>
-                <w:rFonts w:ascii="Noto Sans" w:hAnsi="Noto Sans" w:cs="Noto Sans"/>
-                <w:szCs w:val="16"/>
-                <w:lang w:val="es-MX"/>
-              </w:rPr>
-              <w:t>Nombre Completo</w:t>
-            </w:r>
-          </w:p>
-        </w:tc>
-      </w:tr>
-      <w:tr>
-        <w:trPr>
-          <w:jc w:val="center"/>
-        </w:trPr>
-        <w:tc>
-          <w:tcPr>
-            <w:tcW w:w="4253" w:type="dxa"/>
-            <w:vAlign w:val="center"/>
-          </w:tcPr>
-          <w:p>
-            <w:pPr>
-              <w:tabs>
-                <w:tab w:val="left" w:pos="1590"/>
-              </w:tabs>
-              <w:jc w:val="center"/>
-              <w:rPr>
-                <w:rFonts w:ascii="Noto Sans" w:hAnsi="Noto Sans" w:cs="Noto Sans"/>
-                <w:szCs w:val="16"/>
-                <w:lang w:val="es-MX"/>
-              </w:rPr>
-            </w:pPr>
-            <w:r>
-              <w:rPr>
-                <w:rFonts w:ascii="Noto Sans" w:hAnsi="Noto Sans" w:cs="Noto Sans"/>
-                <w:szCs w:val="16"/>
-                <w:lang w:val="es-MX"/>
-              </w:rPr>
-              <w:t>Puesto o Cargo</w:t>
-            </w:r>
-          </w:p>
-        </w:tc>
-        <w:tc>
-          <w:tcPr>
-            <w:tcW w:w="4111" w:type="dxa"/>
-            <w:vAlign w:val="center"/>
-          </w:tcPr>
-          <w:p>
-            <w:pPr>
-              <w:tabs>
-                <w:tab w:val="left" w:pos="1590"/>
-              </w:tabs>
-              <w:jc w:val="center"/>
-              <w:rPr>
-                <w:rFonts w:ascii="Noto Sans" w:hAnsi="Noto Sans" w:cs="Noto Sans"/>
-                <w:szCs w:val="16"/>
-                <w:lang w:val="es-MX"/>
-              </w:rPr>
-            </w:pPr>
-            <w:r>
-              <w:rPr>
-                <w:rFonts w:ascii="Noto Sans" w:hAnsi="Noto Sans" w:cs="Noto Sans"/>
-                <w:szCs w:val="16"/>
-                <w:lang w:val="es-MX"/>
-              </w:rPr>
-              <w:t>Subgerente de Sistemas</w:t>
-            </w:r>
-          </w:p>
-        </w:tc>
-      </w:tr>
-    </w:tbl>
-    <w:p>
-      <w:pPr>
-        <w:tabs>
-          <w:tab w:val="left" w:pos="1590"/>
-        </w:tabs>
-        <w:rPr>
-          <w:rFonts w:asciiTheme="minorHAnsi" w:hAnsiTheme="minorHAnsi" w:cstheme="minorHAnsi"/>
           <w:b/>
           <w:sz w:val="14"/>
           <w:szCs w:val="16"/>
@@ -6870,7 +6457,7 @@
               <w:sz w:val="18"/>
               <w:lang w:val="es-MX" w:eastAsia="en-US"/>
             </w:rPr>
-            <w:t>4</w:t>
+            <w:t>1</w:t>
           </w:r>
           <w:r>
             <w:rPr>
@@ -7011,7 +6598,7 @@
               <w:sz w:val="18"/>
               <w:lang w:val="es-MX" w:eastAsia="en-US"/>
             </w:rPr>
-            <w:t>0</w:t>
+            <w:t>1</w:t>
           </w:r>
           <w:r>
             <w:rPr>
@@ -7027,7 +6614,7 @@
               <w:sz w:val="18"/>
               <w:lang w:val="es-MX" w:eastAsia="en-US"/>
             </w:rPr>
-            <w:t>3</w:t>
+            <w:t>0</w:t>
           </w:r>
         </w:p>
       </w:tc>
@@ -7113,7 +6700,7 @@
               <w:sz w:val="18"/>
               <w:lang w:val="es-MX" w:eastAsia="en-US"/>
             </w:rPr>
-            <w:t>Mayo</w:t>
+            <w:t>Junio</w:t>
           </w:r>
           <w:r>
             <w:rPr>
@@ -10505,7 +10092,7 @@
 </file>
 
 <file path=customXml/itemProps1.xml><?xml version="1.0" encoding="utf-8"?>
-<ds:datastoreItem xmlns:ds="http://schemas.openxmlformats.org/officeDocument/2006/customXml" ds:itemID="{13A337CB-E547-4427-AEE4-4A894334C994}">
+<ds:datastoreItem xmlns:ds="http://schemas.openxmlformats.org/officeDocument/2006/customXml" ds:itemID="{CF635F8F-73AF-48CF-BB46-707FF10A5016}">
   <ds:schemaRefs>
     <ds:schemaRef ds:uri="http://schemas.openxmlformats.org/officeDocument/2006/bibliography"/>
   </ds:schemaRefs>

</xml_diff>